<commit_message>
Case Study Changes for 7/2/2020
-Circuits Draft done
-Communications draft done
-Suspension draft done
-Retinopy draft started
</commit_message>
<xml_diff>
--- a/Communications Case Study/Digital Communications and Orthoganality.docx
+++ b/Communications Case Study/Digital Communications and Orthoganality.docx
@@ -59,7 +59,10 @@
         <w:t xml:space="preserve"> relate to the modulation, transmission, and reception of digital signals.</w:t>
       </w:r>
       <w:r>
-        <w:t xml:space="preserve"> You will use this knowledge to design a pulse shape that satisfies the Nyquist Filtering Criteria and examine its properties in both the time and frequency domain using the Fast Fourier Transform algorithm.</w:t>
+        <w:t xml:space="preserve"> You will use this knowledge to design a pulse shape that satisfies the Nyquist Filtering Criteria and examine its properties in both the time and frequency domain</w:t>
+      </w:r>
+      <w:r>
+        <w:t>.</w:t>
       </w:r>
     </w:p>
     <w:p>
@@ -446,14 +449,26 @@
       </m:oMathPara>
     </w:p>
     <w:p>
+      <w:pPr>
+        <w:ind w:firstLine="720"/>
+      </w:pPr>
+      <w:r>
+        <w:lastRenderedPageBreak/>
+        <w:t>It</w:t>
+      </w:r>
+      <w:r>
+        <w:t xml:space="preserve"> is</w:t>
+      </w:r>
+      <w:r>
+        <w:t xml:space="preserve"> critical that we use orthogonal signals in digital communications, as our signals will often overlap and if they </w:t>
+      </w:r>
       <w:proofErr w:type="gramStart"/>
       <w:r>
-        <w:lastRenderedPageBreak/>
-        <w:t>It’s</w:t>
+        <w:t>aren’t</w:t>
       </w:r>
       <w:proofErr w:type="gramEnd"/>
       <w:r>
-        <w:t xml:space="preserve"> critical that we use orthogonal signals in digital communications, as our signals will often overlap and if they aren’t orthogonal, we can’t be certain our receiver will be able to tell them apart. </w:t>
+        <w:t xml:space="preserve"> orthogonal, we can’t be certain our receiver will be able to tell them apart. </w:t>
       </w:r>
     </w:p>
     <w:p>
@@ -486,7 +501,13 @@
         <w:t xml:space="preserve"> the basic idea: </w:t>
       </w:r>
       <w:r>
-        <w:t>We convert the message we want to send into discrete packets, called symbols. Each symbol</w:t>
+        <w:t xml:space="preserve">We convert the message we want to send into </w:t>
+      </w:r>
+      <w:r>
+        <w:t xml:space="preserve">bits – ones and zeros – and then convert those bits into </w:t>
+      </w:r>
+      <w:r>
+        <w:t>discrete packets, called symbols. Each symbol</w:t>
       </w:r>
       <w:r>
         <w:t xml:space="preserve"> </w:t>
@@ -577,6 +598,84 @@
     </w:p>
     <w:p>
       <w:pPr>
+        <w:ind w:firstLine="720"/>
+      </w:pPr>
+      <w:r>
+        <w:t>For example, if we use the symbol map shown above and we want to send the bit sequence “110101”, we would break it up into two symbols: “110” maps to +A and “101” maps to +5A. We would send our pulse twice, first multiplying its amplitude by A and then by 5A. The receiver can then tell the pulses apart, recover the symbols, convert them into bits, and reconstruct our original message!</w:t>
+      </w:r>
+    </w:p>
+    <w:p>
+      <w:pPr>
+        <w:ind w:firstLine="720"/>
+      </w:pPr>
+      <w:r>
+        <w:t xml:space="preserve">In this lab, we will be using a </w:t>
+      </w:r>
+      <w:r>
+        <w:rPr>
+          <w:i/>
+          <w:iCs/>
+        </w:rPr>
+        <w:t>binary</w:t>
+      </w:r>
+      <w:r>
+        <w:t xml:space="preserve"> Pulse Amplitude Modulation scheme. This means the symbols map contains only two symbols: one to send a 1, and one to send a 0.</w:t>
+      </w:r>
+    </w:p>
+    <w:p>
+      <w:pPr>
+        <w:ind w:firstLine="720"/>
+        <w:jc w:val="center"/>
+      </w:pPr>
+      <w:r>
+        <w:rPr>
+          <w:noProof/>
+        </w:rPr>
+        <w:drawing>
+          <wp:inline distT="0" distB="0" distL="0" distR="0" wp14:anchorId="05392F8A" wp14:editId="05B8D2A3">
+            <wp:extent cx="1839427" cy="670560"/>
+            <wp:effectExtent l="0" t="0" r="8890" b="0"/>
+            <wp:docPr id="7" name="Picture 7" descr="A close up of a clock&#10;&#10;Description automatically generated"/>
+            <wp:cNvGraphicFramePr>
+              <a:graphicFrameLocks xmlns:a="http://schemas.openxmlformats.org/drawingml/2006/main" noChangeAspect="1"/>
+            </wp:cNvGraphicFramePr>
+            <a:graphic xmlns:a="http://schemas.openxmlformats.org/drawingml/2006/main">
+              <a:graphicData uri="http://schemas.openxmlformats.org/drawingml/2006/picture">
+                <pic:pic xmlns:pic="http://schemas.openxmlformats.org/drawingml/2006/picture">
+                  <pic:nvPicPr>
+                    <pic:cNvPr id="7" name="symbolMapBinary.jpeg"/>
+                    <pic:cNvPicPr/>
+                  </pic:nvPicPr>
+                  <pic:blipFill>
+                    <a:blip r:embed="rId6">
+                      <a:extLst>
+                        <a:ext uri="{28A0092B-C50C-407E-A947-70E740481C1C}">
+                          <a14:useLocalDpi xmlns:a14="http://schemas.microsoft.com/office/drawing/2010/main" val="0"/>
+                        </a:ext>
+                      </a:extLst>
+                    </a:blip>
+                    <a:stretch>
+                      <a:fillRect/>
+                    </a:stretch>
+                  </pic:blipFill>
+                  <pic:spPr>
+                    <a:xfrm>
+                      <a:off x="0" y="0"/>
+                      <a:ext cx="1859347" cy="677822"/>
+                    </a:xfrm>
+                    <a:prstGeom prst="rect">
+                      <a:avLst/>
+                    </a:prstGeom>
+                  </pic:spPr>
+                </pic:pic>
+              </a:graphicData>
+            </a:graphic>
+          </wp:inline>
+        </w:drawing>
+      </w:r>
+    </w:p>
+    <w:p>
+      <w:pPr>
         <w:pStyle w:val="Heading1"/>
       </w:pPr>
       <w:r>
@@ -635,6 +734,7 @@
         </w:numPr>
       </w:pPr>
       <w:r>
+        <w:lastRenderedPageBreak/>
         <w:t xml:space="preserve">We want our pulse </w:t>
       </w:r>
       <w:r>
@@ -677,7 +777,7 @@
         <w:t xml:space="preserve">We want our pulse to be orthogonal to </w:t>
       </w:r>
       <w:r>
-        <w:t>delayed versions of itself</w:t>
+        <w:t>versions of itself that have been delayed by an integer multiple of the symbol period</w:t>
       </w:r>
       <w:r>
         <w:t xml:space="preserve">, so that if they overlap our receiver can still tell the difference between them. </w:t>
@@ -730,6 +830,9 @@
     <w:p>
       <w:pPr>
         <w:ind w:firstLine="720"/>
+        <w:rPr>
+          <w:noProof/>
+        </w:rPr>
       </w:pPr>
       <w:r>
         <w:t>The Nyquist Filtering Theorem says that we can determine whether a pulse is orthogonal to a time-delayed version of itself by examining the pulse’s Fourier transform.</w:t>
@@ -740,11 +843,378 @@
       <w:r>
         <w:t>The mathematical definition of the Nyquist Filtering Criteria is show below:</w:t>
       </w:r>
-    </w:p>
-    <w:p>
-      <w:r>
+      <w:r>
+        <w:rPr>
+          <w:noProof/>
+        </w:rPr>
+        <w:t xml:space="preserve"> </w:t>
+      </w:r>
+    </w:p>
+    <w:p>
+      <w:pPr>
+        <w:ind w:firstLine="720"/>
+        <w:jc w:val="center"/>
+      </w:pPr>
+      <w:r>
+        <w:rPr>
+          <w:noProof/>
+        </w:rPr>
+        <w:drawing>
+          <wp:inline distT="0" distB="0" distL="0" distR="0" wp14:anchorId="39D29B2F" wp14:editId="5F981D49">
+            <wp:extent cx="3248025" cy="695325"/>
+            <wp:effectExtent l="0" t="0" r="9525" b="9525"/>
+            <wp:docPr id="1" name="Picture 1"/>
+            <wp:cNvGraphicFramePr>
+              <a:graphicFrameLocks xmlns:a="http://schemas.openxmlformats.org/drawingml/2006/main" noChangeAspect="1"/>
+            </wp:cNvGraphicFramePr>
+            <a:graphic xmlns:a="http://schemas.openxmlformats.org/drawingml/2006/main">
+              <a:graphicData uri="http://schemas.openxmlformats.org/drawingml/2006/picture">
+                <pic:pic xmlns:pic="http://schemas.openxmlformats.org/drawingml/2006/picture">
+                  <pic:nvPicPr>
+                    <pic:cNvPr id="1" name=""/>
+                    <pic:cNvPicPr/>
+                  </pic:nvPicPr>
+                  <pic:blipFill>
+                    <a:blip r:embed="rId7"/>
+                    <a:stretch>
+                      <a:fillRect/>
+                    </a:stretch>
+                  </pic:blipFill>
+                  <pic:spPr>
+                    <a:xfrm>
+                      <a:off x="0" y="0"/>
+                      <a:ext cx="3248025" cy="695325"/>
+                    </a:xfrm>
+                    <a:prstGeom prst="rect">
+                      <a:avLst/>
+                    </a:prstGeom>
+                  </pic:spPr>
+                </pic:pic>
+              </a:graphicData>
+            </a:graphic>
+          </wp:inline>
+        </w:drawing>
+      </w:r>
+    </w:p>
+    <w:p>
+      <w:pPr>
+        <w:ind w:firstLine="720"/>
+      </w:pPr>
+      <w:r>
+        <w:t xml:space="preserve">Essentially, this states that if we add the pulse shape </w:t>
+      </w:r>
+      <w:r>
+        <w:t xml:space="preserve">to shifted versions of itself (where the shift is equal to the symbol frequency) </w:t>
+      </w:r>
+      <w:r>
+        <w:t>we get a constant value. If this condition is satisfied, our pulse shape satisfies the criteria, and we can use it to send messages without worrying about past and future symbols interfering with the current one.</w:t>
+      </w:r>
+    </w:p>
+    <w:p>
+      <w:pPr>
+        <w:ind w:firstLine="720"/>
+      </w:pPr>
+      <w:r>
+        <w:t xml:space="preserve">This might be hard to picture so </w:t>
+      </w:r>
+      <w:proofErr w:type="gramStart"/>
+      <w:r>
+        <w:t>here’s</w:t>
+      </w:r>
+      <w:proofErr w:type="gramEnd"/>
+      <w:r>
+        <w:t xml:space="preserve"> a quick example. Consider a pulse shape with a Fourier transform that is mostly rectangular, with the edges rounded off. The symbol period is 1/50 seconds, so the symbol frequency is 50 Hz.</w:t>
+      </w:r>
+    </w:p>
+    <w:p>
+      <w:pPr>
+        <w:jc w:val="center"/>
+      </w:pPr>
+      <w:r>
+        <w:rPr>
+          <w:noProof/>
+        </w:rPr>
+        <w:drawing>
+          <wp:inline distT="0" distB="0" distL="0" distR="0" wp14:anchorId="7B953AA8" wp14:editId="6E2E8535">
+            <wp:extent cx="2885440" cy="2164080"/>
+            <wp:effectExtent l="0" t="0" r="0" b="7620"/>
+            <wp:docPr id="2" name="Picture 2" descr="A screenshot of a cell phone&#10;&#10;Description automatically generated"/>
+            <wp:cNvGraphicFramePr>
+              <a:graphicFrameLocks xmlns:a="http://schemas.openxmlformats.org/drawingml/2006/main" noChangeAspect="1"/>
+            </wp:cNvGraphicFramePr>
+            <a:graphic xmlns:a="http://schemas.openxmlformats.org/drawingml/2006/main">
+              <a:graphicData uri="http://schemas.openxmlformats.org/drawingml/2006/picture">
+                <pic:pic xmlns:pic="http://schemas.openxmlformats.org/drawingml/2006/picture">
+                  <pic:nvPicPr>
+                    <pic:cNvPr id="2" name="recpulse1.png"/>
+                    <pic:cNvPicPr/>
+                  </pic:nvPicPr>
+                  <pic:blipFill>
+                    <a:blip r:embed="rId8" cstate="print">
+                      <a:extLst>
+                        <a:ext uri="{28A0092B-C50C-407E-A947-70E740481C1C}">
+                          <a14:useLocalDpi xmlns:a14="http://schemas.microsoft.com/office/drawing/2010/main" val="0"/>
+                        </a:ext>
+                      </a:extLst>
+                    </a:blip>
+                    <a:stretch>
+                      <a:fillRect/>
+                    </a:stretch>
+                  </pic:blipFill>
+                  <pic:spPr>
+                    <a:xfrm>
+                      <a:off x="0" y="0"/>
+                      <a:ext cx="2885440" cy="2164080"/>
+                    </a:xfrm>
+                    <a:prstGeom prst="rect">
+                      <a:avLst/>
+                    </a:prstGeom>
+                  </pic:spPr>
+                </pic:pic>
+              </a:graphicData>
+            </a:graphic>
+          </wp:inline>
+        </w:drawing>
+      </w:r>
+    </w:p>
+    <w:p>
+      <w:pPr>
+        <w:ind w:firstLine="720"/>
+      </w:pPr>
+      <w:r>
+        <w:t>To test the Nyquist Filtering Criteria, we add versions of the pulse that have been shifted by 50 Hz in both directions.</w:t>
+      </w:r>
+      <w:r>
+        <w:t xml:space="preserve"> The actual criteria asks us to plot an infinite number of shifts, but we can plot just two - one shifted up 50 Hz, and one shifted down 50 Hz – and that will be enough to see the pattern.</w:t>
+      </w:r>
+    </w:p>
+    <w:p>
+      <w:pPr>
+        <w:jc w:val="center"/>
+      </w:pPr>
+      <w:r>
+        <w:rPr>
+          <w:noProof/>
+        </w:rPr>
         <w:lastRenderedPageBreak/>
-        <w:t>Essentially, this states that if we add the pulse shape to a time-delayed version of itself, (where the delay is an integer multiple of the symbol period) we get a constant value. If this condition is satisfied, our pulse shape satisfies the criteria, and we can use it to send messages without worrying about past and future symbols interfering with the current one.</w:t>
+        <w:drawing>
+          <wp:inline distT="0" distB="0" distL="0" distR="0" wp14:anchorId="20B3CA42" wp14:editId="26BFB327">
+            <wp:extent cx="3474720" cy="2606040"/>
+            <wp:effectExtent l="0" t="0" r="0" b="3810"/>
+            <wp:docPr id="4" name="Picture 4" descr="A screenshot of a cell phone&#10;&#10;Description automatically generated"/>
+            <wp:cNvGraphicFramePr>
+              <a:graphicFrameLocks xmlns:a="http://schemas.openxmlformats.org/drawingml/2006/main" noChangeAspect="1"/>
+            </wp:cNvGraphicFramePr>
+            <a:graphic xmlns:a="http://schemas.openxmlformats.org/drawingml/2006/main">
+              <a:graphicData uri="http://schemas.openxmlformats.org/drawingml/2006/picture">
+                <pic:pic xmlns:pic="http://schemas.openxmlformats.org/drawingml/2006/picture">
+                  <pic:nvPicPr>
+                    <pic:cNvPr id="4" name="shift.png"/>
+                    <pic:cNvPicPr/>
+                  </pic:nvPicPr>
+                  <pic:blipFill>
+                    <a:blip r:embed="rId9">
+                      <a:extLst>
+                        <a:ext uri="{28A0092B-C50C-407E-A947-70E740481C1C}">
+                          <a14:useLocalDpi xmlns:a14="http://schemas.microsoft.com/office/drawing/2010/main" val="0"/>
+                        </a:ext>
+                      </a:extLst>
+                    </a:blip>
+                    <a:stretch>
+                      <a:fillRect/>
+                    </a:stretch>
+                  </pic:blipFill>
+                  <pic:spPr>
+                    <a:xfrm>
+                      <a:off x="0" y="0"/>
+                      <a:ext cx="3474720" cy="2606040"/>
+                    </a:xfrm>
+                    <a:prstGeom prst="rect">
+                      <a:avLst/>
+                    </a:prstGeom>
+                  </pic:spPr>
+                </pic:pic>
+              </a:graphicData>
+            </a:graphic>
+          </wp:inline>
+        </w:drawing>
+      </w:r>
+    </w:p>
+    <w:p>
+      <w:pPr>
+        <w:ind w:firstLine="720"/>
+      </w:pPr>
+      <w:r>
+        <w:t>Note that because our pulse is wider than 50 Hz, there is some overlap between the two plo</w:t>
+      </w:r>
+      <w:r>
+        <w:t xml:space="preserve">ts. </w:t>
+      </w:r>
+      <w:r>
+        <w:t>However, when we take the superposition of all three plots…</w:t>
+      </w:r>
+    </w:p>
+    <w:p>
+      <w:r>
+        <w:rPr>
+          <w:noProof/>
+        </w:rPr>
+        <w:drawing>
+          <wp:inline distT="0" distB="0" distL="0" distR="0" wp14:anchorId="24C54368" wp14:editId="15B8FB82">
+            <wp:extent cx="3063240" cy="2297430"/>
+            <wp:effectExtent l="0" t="0" r="3810" b="7620"/>
+            <wp:docPr id="5" name="Picture 5" descr="A screenshot of a cell phone&#10;&#10;Description automatically generated"/>
+            <wp:cNvGraphicFramePr>
+              <a:graphicFrameLocks xmlns:a="http://schemas.openxmlformats.org/drawingml/2006/main" noChangeAspect="1"/>
+            </wp:cNvGraphicFramePr>
+            <a:graphic xmlns:a="http://schemas.openxmlformats.org/drawingml/2006/main">
+              <a:graphicData uri="http://schemas.openxmlformats.org/drawingml/2006/picture">
+                <pic:pic xmlns:pic="http://schemas.openxmlformats.org/drawingml/2006/picture">
+                  <pic:nvPicPr>
+                    <pic:cNvPr id="5" name="Superposition.png"/>
+                    <pic:cNvPicPr/>
+                  </pic:nvPicPr>
+                  <pic:blipFill>
+                    <a:blip r:embed="rId10">
+                      <a:extLst>
+                        <a:ext uri="{28A0092B-C50C-407E-A947-70E740481C1C}">
+                          <a14:useLocalDpi xmlns:a14="http://schemas.microsoft.com/office/drawing/2010/main" val="0"/>
+                        </a:ext>
+                      </a:extLst>
+                    </a:blip>
+                    <a:stretch>
+                      <a:fillRect/>
+                    </a:stretch>
+                  </pic:blipFill>
+                  <pic:spPr>
+                    <a:xfrm>
+                      <a:off x="0" y="0"/>
+                      <a:ext cx="3063240" cy="2297430"/>
+                    </a:xfrm>
+                    <a:prstGeom prst="rect">
+                      <a:avLst/>
+                    </a:prstGeom>
+                  </pic:spPr>
+                </pic:pic>
+              </a:graphicData>
+            </a:graphic>
+          </wp:inline>
+        </w:drawing>
+      </w:r>
+    </w:p>
+    <w:p>
+      <w:pPr>
+        <w:ind w:firstLine="720"/>
+      </w:pPr>
+      <w:r>
+        <w:t>They add up to a constant value</w:t>
+      </w:r>
+      <w:r>
+        <w:t>! We could continue adding frequency shifts and see if the superposition continues to be constant:</w:t>
+      </w:r>
+    </w:p>
+    <w:p>
+      <w:pPr>
+        <w:ind w:firstLine="720"/>
+      </w:pPr>
+      <w:r>
+        <w:rPr>
+          <w:noProof/>
+        </w:rPr>
+        <w:lastRenderedPageBreak/>
+        <w:drawing>
+          <wp:inline distT="0" distB="0" distL="0" distR="0" wp14:anchorId="5EC13D9F" wp14:editId="59972B86">
+            <wp:extent cx="3131820" cy="2348865"/>
+            <wp:effectExtent l="0" t="0" r="0" b="0"/>
+            <wp:docPr id="6" name="Picture 6" descr="A picture containing game&#10;&#10;Description automatically generated"/>
+            <wp:cNvGraphicFramePr>
+              <a:graphicFrameLocks xmlns:a="http://schemas.openxmlformats.org/drawingml/2006/main" noChangeAspect="1"/>
+            </wp:cNvGraphicFramePr>
+            <a:graphic xmlns:a="http://schemas.openxmlformats.org/drawingml/2006/main">
+              <a:graphicData uri="http://schemas.openxmlformats.org/drawingml/2006/picture">
+                <pic:pic xmlns:pic="http://schemas.openxmlformats.org/drawingml/2006/picture">
+                  <pic:nvPicPr>
+                    <pic:cNvPr id="6" name="superposition2.png"/>
+                    <pic:cNvPicPr/>
+                  </pic:nvPicPr>
+                  <pic:blipFill>
+                    <a:blip r:embed="rId11">
+                      <a:extLst>
+                        <a:ext uri="{28A0092B-C50C-407E-A947-70E740481C1C}">
+                          <a14:useLocalDpi xmlns:a14="http://schemas.microsoft.com/office/drawing/2010/main" val="0"/>
+                        </a:ext>
+                      </a:extLst>
+                    </a:blip>
+                    <a:stretch>
+                      <a:fillRect/>
+                    </a:stretch>
+                  </pic:blipFill>
+                  <pic:spPr>
+                    <a:xfrm>
+                      <a:off x="0" y="0"/>
+                      <a:ext cx="3131820" cy="2348865"/>
+                    </a:xfrm>
+                    <a:prstGeom prst="rect">
+                      <a:avLst/>
+                    </a:prstGeom>
+                  </pic:spPr>
+                </pic:pic>
+              </a:graphicData>
+            </a:graphic>
+          </wp:inline>
+        </w:drawing>
+      </w:r>
+    </w:p>
+    <w:p>
+      <w:pPr>
+        <w:ind w:firstLine="720"/>
+      </w:pPr>
+      <w:r>
+        <w:t xml:space="preserve">But for our purposes this is enough. </w:t>
+      </w:r>
+      <w:r>
+        <w:t>This pulse shape satisfies the Nyquist Filtering Criteria.</w:t>
+      </w:r>
+    </w:p>
+    <w:p>
+      <w:pPr>
+        <w:ind w:firstLine="720"/>
+      </w:pPr>
+      <w:r>
+        <w:t>Some warnings:</w:t>
+      </w:r>
+    </w:p>
+    <w:p>
+      <w:pPr>
+        <w:pStyle w:val="ListParagraph"/>
+        <w:numPr>
+          <w:ilvl w:val="0"/>
+          <w:numId w:val="10"/>
+        </w:numPr>
+      </w:pPr>
+      <w:r>
+        <w:t>We only needed to plot one pair of frequency shifts to verify the criteria because our pulse was narrow. If your pulse is wider than twice the symbol frequency, you will need to plot additional iterations.</w:t>
+      </w:r>
+    </w:p>
+    <w:p>
+      <w:pPr>
+        <w:pStyle w:val="ListParagraph"/>
+        <w:numPr>
+          <w:ilvl w:val="0"/>
+          <w:numId w:val="10"/>
+        </w:numPr>
+      </w:pPr>
+      <w:r>
+        <w:t>Your pulse may not add up exactly to a constant, especially if your sample rate</w:t>
+      </w:r>
+      <w:r>
+        <w:t xml:space="preserve"> is</w:t>
+      </w:r>
+      <w:r>
+        <w:t xml:space="preserve"> not much larger than your symbol rate or if your pulse includes hard edges.</w:t>
+      </w:r>
+      <w:r>
+        <w:t xml:space="preserve"> Use your best judgement on whether your pulse satisfies the Nyquist Filtering Criteria</w:t>
       </w:r>
     </w:p>
     <w:p>
@@ -770,7 +1240,10 @@
       </w:r>
       <w:proofErr w:type="spellEnd"/>
       <w:r>
-        <w:t xml:space="preserve"> script as a template, complete the following tasks:</w:t>
+        <w:t xml:space="preserve"> script as a template, complete the following tasks</w:t>
+      </w:r>
+      <w:r>
+        <w:t>. The MATLAB script includes comments and some starter code to assist with each task.</w:t>
       </w:r>
     </w:p>
     <w:p>
@@ -782,28 +1255,58 @@
         </w:numPr>
       </w:pPr>
       <w:r>
-        <w:t xml:space="preserve">Devise a pulse shape in either the time domain or the frequency domain. Using the </w:t>
-      </w:r>
-      <w:proofErr w:type="spellStart"/>
-      <w:proofErr w:type="gramStart"/>
-      <w:r>
-        <w:t>fft</w:t>
-      </w:r>
-      <w:proofErr w:type="spellEnd"/>
-      <w:r>
-        <w:t>(</w:t>
-      </w:r>
-      <w:proofErr w:type="gramEnd"/>
-      <w:r>
-        <w:t xml:space="preserve">) and </w:t>
-      </w:r>
-      <w:proofErr w:type="spellStart"/>
-      <w:r>
-        <w:t>ifft</w:t>
-      </w:r>
-      <w:proofErr w:type="spellEnd"/>
-      <w:r>
-        <w:t>() functions, ensure that you have representations of your pulse shape in both domains.</w:t>
+        <w:t>Devise a pulse shape in</w:t>
+      </w:r>
+      <w:r>
+        <w:t xml:space="preserve"> both</w:t>
+      </w:r>
+      <w:r>
+        <w:t xml:space="preserve"> the time domain </w:t>
+      </w:r>
+      <w:r>
+        <w:t>and</w:t>
+      </w:r>
+      <w:r>
+        <w:t xml:space="preserve"> the frequency domain</w:t>
+      </w:r>
+      <w:r>
+        <w:t xml:space="preserve"> based on the design criteria described above, mainly:</w:t>
+      </w:r>
+    </w:p>
+    <w:p>
+      <w:pPr>
+        <w:pStyle w:val="ListParagraph"/>
+        <w:numPr>
+          <w:ilvl w:val="1"/>
+          <w:numId w:val="8"/>
+        </w:numPr>
+      </w:pPr>
+      <w:r>
+        <w:t>Narrow frequency band</w:t>
+      </w:r>
+    </w:p>
+    <w:p>
+      <w:pPr>
+        <w:pStyle w:val="ListParagraph"/>
+        <w:numPr>
+          <w:ilvl w:val="1"/>
+          <w:numId w:val="8"/>
+        </w:numPr>
+      </w:pPr>
+      <w:r>
+        <w:t>Short time duration</w:t>
+      </w:r>
+    </w:p>
+    <w:p>
+      <w:pPr>
+        <w:pStyle w:val="ListParagraph"/>
+        <w:numPr>
+          <w:ilvl w:val="1"/>
+          <w:numId w:val="8"/>
+        </w:numPr>
+      </w:pPr>
+      <w:r>
+        <w:t>Orthogonal to versions of itself delayed by the symbol period</w:t>
       </w:r>
     </w:p>
     <w:p>
@@ -815,17 +1318,80 @@
         </w:numPr>
       </w:pPr>
       <w:r>
+        <w:t>Ensure you have time and frequency representations of your pulse.</w:t>
+      </w:r>
+    </w:p>
+    <w:p>
+      <w:pPr>
+        <w:pStyle w:val="ListParagraph"/>
+        <w:numPr>
+          <w:ilvl w:val="0"/>
+          <w:numId w:val="8"/>
+        </w:numPr>
+      </w:pPr>
+      <w:r>
         <w:t>Determine the autocorrelation function of your pulse shape. The autocorrelation is the convolution of the signal with itself. Verify that the autocorrelation function has a value of 0 or nearly 0 for all integer multiples of the symbol period.</w:t>
       </w:r>
       <w:r>
         <w:t xml:space="preserve"> Show via MATLAB code or explain mathematically why this is equivalent to the idea that the pulse shape is orthogonal to </w:t>
       </w:r>
+      <w:r>
+        <w:t>time-delayed versions of itself.</w:t>
+      </w:r>
+    </w:p>
+    <w:p>
+      <w:pPr>
+        <w:pStyle w:val="ListParagraph"/>
+        <w:numPr>
+          <w:ilvl w:val="0"/>
+          <w:numId w:val="8"/>
+        </w:numPr>
+      </w:pPr>
+      <w:r>
+        <w:t>Determine the frequency representation of the autocorrelation function and compare it to the frequency representation of the pulse shap</w:t>
+      </w:r>
+      <w:r>
+        <w:t>e itself. What do you notice? How can this be explained by properties of convolution?</w:t>
+      </w:r>
+    </w:p>
+    <w:p>
+      <w:pPr>
+        <w:pStyle w:val="ListParagraph"/>
+        <w:numPr>
+          <w:ilvl w:val="0"/>
+          <w:numId w:val="8"/>
+        </w:numPr>
+      </w:pPr>
+      <w:r>
+        <w:t>Verify that your pulse shape satisfies the Nyquist Filtering Criteria.</w:t>
+      </w:r>
+    </w:p>
+    <w:p>
+      <w:pPr>
+        <w:pStyle w:val="ListParagraph"/>
+        <w:numPr>
+          <w:ilvl w:val="0"/>
+          <w:numId w:val="8"/>
+        </w:numPr>
+      </w:pPr>
+      <w:r>
+        <w:t xml:space="preserve">Test your pulse shape using the </w:t>
+      </w:r>
+      <w:proofErr w:type="gramStart"/>
+      <w:r>
+        <w:t>encode(</w:t>
+      </w:r>
+      <w:proofErr w:type="gramEnd"/>
+      <w:r>
+        <w:t>) and decode() functions. Does it successfully transmit messages?</w:t>
+      </w:r>
     </w:p>
     <w:p>
       <w:pPr>
         <w:pStyle w:val="Heading1"/>
       </w:pPr>
       <w:r>
+        <w:lastRenderedPageBreak/>
         <w:t>Extension</w:t>
       </w:r>
     </w:p>
@@ -862,296 +1428,15 @@
         <w:t xml:space="preserve"> overlap in the frequency domain?</w:t>
       </w:r>
     </w:p>
-    <w:p/>
-    <w:p>
-      <w:r>
-        <w:t>Explain the two extremes of pulse shapes:</w:t>
-      </w:r>
-    </w:p>
-    <w:p>
-      <w:pPr>
+    <w:p>
+      <w:pPr>
+        <w:pStyle w:val="ListParagraph"/>
         <w:numPr>
           <w:ilvl w:val="0"/>
-          <w:numId w:val="6"/>
+          <w:numId w:val="9"/>
         </w:numPr>
       </w:pPr>
-      <w:r>
-        <w:t xml:space="preserve">a rectangular pulse </w:t>
-      </w:r>
-      <w:proofErr w:type="gramStart"/>
-      <w:r>
-        <w:t>shape</w:t>
-      </w:r>
-      <w:proofErr w:type="gramEnd"/>
-      <w:r>
-        <w:t>.  Problem: infinite in frequency domain, so uses a lot of bandwidth</w:t>
-      </w:r>
-    </w:p>
-    <w:p>
-      <w:pPr>
-        <w:numPr>
-          <w:ilvl w:val="0"/>
-          <w:numId w:val="6"/>
-        </w:numPr>
-      </w:pPr>
-      <w:r>
-        <w:t xml:space="preserve">a function which is rectangular in the frequency domain.  This results in a </w:t>
-      </w:r>
-      <w:proofErr w:type="spellStart"/>
-      <w:r>
-        <w:t>sinc</w:t>
-      </w:r>
-      <w:proofErr w:type="spellEnd"/>
-      <w:r>
-        <w:t xml:space="preserve"> function in the time domain, which has lots of ringing.  Although it is infinitely long in the time domain, devices typically cut off the time domain signal after several symbol periods.  But with a </w:t>
-      </w:r>
-      <w:proofErr w:type="spellStart"/>
-      <w:r>
-        <w:t>sinc</w:t>
-      </w:r>
-      <w:proofErr w:type="spellEnd"/>
-      <w:r>
-        <w:t xml:space="preserve"> function, one needs a lot of time before and after the center of the pulse to capture enough of it.</w:t>
-      </w:r>
-    </w:p>
-    <w:p>
-      <w:r>
-        <w:t>For both of these pulse shapes, because the slope of the pulse is high, time synchronization is a problem -- a little bit of time error leads to a big error in the receiver’s ability to separate one pulse from the next.</w:t>
-      </w:r>
-    </w:p>
-    <w:p/>
-    <w:p>
-      <w:r>
-        <w:t>A receiver separates two orthogonal symbols by using correlation and/or filtering</w:t>
-      </w:r>
-    </w:p>
-    <w:p>
-      <w:pPr>
-        <w:numPr>
-          <w:ilvl w:val="0"/>
-          <w:numId w:val="4"/>
-        </w:numPr>
-      </w:pPr>
-      <w:r>
-        <w:t xml:space="preserve">Show an example of this via </w:t>
-      </w:r>
-      <w:proofErr w:type="spellStart"/>
-      <w:r>
-        <w:t>Matlab</w:t>
-      </w:r>
-      <w:proofErr w:type="spellEnd"/>
-      <w:r>
-        <w:t xml:space="preserve"> functions</w:t>
-      </w:r>
-    </w:p>
-    <w:p>
-      <w:pPr>
-        <w:numPr>
-          <w:ilvl w:val="0"/>
-          <w:numId w:val="4"/>
-        </w:numPr>
-      </w:pPr>
-      <w:r>
-        <w:t xml:space="preserve">The functions could show a M-PAM system (for simplicity, </w:t>
-      </w:r>
-      <w:proofErr w:type="gramStart"/>
-      <w:r>
-        <w:t>wouldn’t</w:t>
-      </w:r>
-      <w:proofErr w:type="gramEnd"/>
-      <w:r>
-        <w:t xml:space="preserve"> use QAM)</w:t>
-      </w:r>
-    </w:p>
-    <w:p>
-      <w:pPr>
-        <w:numPr>
-          <w:ilvl w:val="0"/>
-          <w:numId w:val="4"/>
-        </w:numPr>
-      </w:pPr>
-      <w:r>
-        <w:t>Explain the code / link to the code so they can use these functions.</w:t>
-      </w:r>
-    </w:p>
-    <w:p/>
-    <w:p>
-      <w:r>
-        <w:t>This project is to design your own pulse shape.</w:t>
-      </w:r>
-    </w:p>
-    <w:p/>
-    <w:p>
-      <w:r>
-        <w:t xml:space="preserve">The Nyquist sampling theorem gives a method involving the design of a pulse shape p(t), which has the property that it is orthogonal to all delayed versions of itself that are multiples of T_s, the symbol period.  </w:t>
-      </w:r>
-      <w:proofErr w:type="gramStart"/>
-      <w:r>
-        <w:t>So</w:t>
-      </w:r>
-      <w:proofErr w:type="gramEnd"/>
-      <w:r>
-        <w:t xml:space="preserve"> the receiver can perfectly separate one symbol from the others sent before and after itself.  </w:t>
-      </w:r>
-    </w:p>
-    <w:p/>
-    <w:p>
-      <w:r>
-        <w:t>The steps might be:</w:t>
-      </w:r>
-    </w:p>
-    <w:p>
-      <w:r>
-        <w:t xml:space="preserve"> </w:t>
-      </w:r>
-    </w:p>
-    <w:p>
-      <w:pPr>
-        <w:numPr>
-          <w:ilvl w:val="0"/>
-          <w:numId w:val="5"/>
-        </w:numPr>
-      </w:pPr>
-      <w:r>
-        <w:t xml:space="preserve">Create a shape in the frequency domain for </w:t>
-      </w:r>
-      <w:proofErr w:type="spellStart"/>
-      <w:r>
-        <w:t>R_p</w:t>
-      </w:r>
-      <w:proofErr w:type="spellEnd"/>
-      <w:r>
-        <w:t>(f), the power spectral density of p(t) (the Fourier transform of the autocorrelation function of p(t), if they haven’t learned the PSD yet), that meets the Nyquist filtering theorem criteria (which is about symmetry, it shouldn’t be too complicated).</w:t>
-      </w:r>
-    </w:p>
-    <w:p>
-      <w:pPr>
-        <w:numPr>
-          <w:ilvl w:val="0"/>
-          <w:numId w:val="5"/>
-        </w:numPr>
-      </w:pPr>
-      <w:r>
-        <w:t xml:space="preserve">Show that </w:t>
-      </w:r>
-      <w:proofErr w:type="spellStart"/>
-      <w:r>
-        <w:t>R_p</w:t>
-      </w:r>
-      <w:proofErr w:type="spellEnd"/>
-      <w:r>
-        <w:t xml:space="preserve">(f) meets the Nyquist Filtering Theorem.  That is, that …+ </w:t>
-      </w:r>
-      <w:proofErr w:type="spellStart"/>
-      <w:r>
-        <w:t>R_p</w:t>
-      </w:r>
-      <w:proofErr w:type="spellEnd"/>
-      <w:r>
-        <w:t xml:space="preserve"> ( f – 2/T_s ) + </w:t>
-      </w:r>
-      <w:proofErr w:type="spellStart"/>
-      <w:r>
-        <w:t>R_p</w:t>
-      </w:r>
-      <w:proofErr w:type="spellEnd"/>
-      <w:r>
-        <w:t xml:space="preserve"> ( f – 1/T_s ) +  </w:t>
-      </w:r>
-      <w:proofErr w:type="spellStart"/>
-      <w:r>
-        <w:t>R_p</w:t>
-      </w:r>
-      <w:proofErr w:type="spellEnd"/>
-      <w:r>
-        <w:t xml:space="preserve"> ( f ) + </w:t>
-      </w:r>
-      <w:proofErr w:type="spellStart"/>
-      <w:r>
-        <w:t>R_p</w:t>
-      </w:r>
-      <w:proofErr w:type="spellEnd"/>
-      <w:r>
-        <w:t xml:space="preserve"> ( f + 1/T_s )  + </w:t>
-      </w:r>
-      <w:proofErr w:type="spellStart"/>
-      <w:r>
-        <w:t>R_p</w:t>
-      </w:r>
-      <w:proofErr w:type="spellEnd"/>
-      <w:r>
-        <w:t xml:space="preserve"> ( f + 2/T_s ) + … is equal to a constant.</w:t>
-      </w:r>
-    </w:p>
-    <w:p>
-      <w:pPr>
-        <w:numPr>
-          <w:ilvl w:val="0"/>
-          <w:numId w:val="5"/>
-        </w:numPr>
-      </w:pPr>
-      <w:r>
-        <w:t xml:space="preserve">Take the square root of </w:t>
-      </w:r>
-      <w:proofErr w:type="spellStart"/>
-      <w:r>
-        <w:t>R_p</w:t>
-      </w:r>
-      <w:proofErr w:type="spellEnd"/>
-      <w:r>
-        <w:t>(f) in the frequency domain</w:t>
-      </w:r>
-    </w:p>
-    <w:p>
-      <w:pPr>
-        <w:numPr>
-          <w:ilvl w:val="0"/>
-          <w:numId w:val="5"/>
-        </w:numPr>
-      </w:pPr>
-      <w:r>
-        <w:t>Take the inverse Fourier transform to get p(t)</w:t>
-      </w:r>
-    </w:p>
-    <w:p>
-      <w:pPr>
-        <w:numPr>
-          <w:ilvl w:val="0"/>
-          <w:numId w:val="5"/>
-        </w:numPr>
-      </w:pPr>
-      <w:r>
-        <w:t>Find the autocorrelation of p(t)</w:t>
-      </w:r>
-    </w:p>
-    <w:p>
-      <w:pPr>
-        <w:numPr>
-          <w:ilvl w:val="0"/>
-          <w:numId w:val="5"/>
-        </w:numPr>
-      </w:pPr>
-      <w:r>
-        <w:t>Show that this autocorrelation is equal to 0 at m*T_s, where T_s is the symbol period.</w:t>
-      </w:r>
-    </w:p>
-    <w:p>
-      <w:pPr>
-        <w:numPr>
-          <w:ilvl w:val="0"/>
-          <w:numId w:val="5"/>
-        </w:numPr>
-      </w:pPr>
-      <w:r>
-        <w:t xml:space="preserve">Run your pulse shape through the transmitter and receiver to show that it works  </w:t>
-      </w:r>
-    </w:p>
-    <w:p>
-      <w:r>
-        <w:t xml:space="preserve"> </w:t>
-      </w:r>
-    </w:p>
-    <w:p/>
+    </w:p>
     <w:sectPr>
       <w:pgSz w:w="12240" w:h="15840"/>
       <w:pgMar w:top="1440" w:right="1440" w:bottom="1440" w:left="1440" w:header="720" w:footer="720" w:gutter="0"/>
@@ -1165,6 +1450,119 @@
 <file path=word/numbering.xml><?xml version="1.0" encoding="utf-8"?>
 <w:numbering xmlns:wpc="http://schemas.microsoft.com/office/word/2010/wordprocessingCanvas" xmlns:cx="http://schemas.microsoft.com/office/drawing/2014/chartex" xmlns:cx1="http://schemas.microsoft.com/office/drawing/2015/9/8/chartex" xmlns:cx2="http://schemas.microsoft.com/office/drawing/2015/10/21/chartex" xmlns:cx3="http://schemas.microsoft.com/office/drawing/2016/5/9/chartex" xmlns:cx4="http://schemas.microsoft.com/office/drawing/2016/5/10/chartex" xmlns:cx5="http://schemas.microsoft.com/office/drawing/2016/5/11/chartex" xmlns:cx6="http://schemas.microsoft.com/office/drawing/2016/5/12/chartex" xmlns:cx7="http://schemas.microsoft.com/office/drawing/2016/5/13/chartex" xmlns:cx8="http://schemas.microsoft.com/office/drawing/2016/5/14/chartex" xmlns:mc="http://schemas.openxmlformats.org/markup-compatibility/2006" xmlns:aink="http://schemas.microsoft.com/office/drawing/2016/ink" xmlns:am3d="http://schemas.microsoft.com/office/drawing/2017/model3d" xmlns:o="urn:schemas-microsoft-com:office:office" xmlns:r="http://schemas.openxmlformats.org/officeDocument/2006/relationships" xmlns:m="http://schemas.openxmlformats.org/officeDocument/2006/math" xmlns:v="urn:schemas-microsoft-com:vml" xmlns:wp14="http://schemas.microsoft.com/office/word/2010/wordprocessingDrawing" xmlns:wp="http://schemas.openxmlformats.org/drawingml/2006/wordprocessingDrawing" xmlns:w10="urn:schemas-microsoft-com:office:word" xmlns:w="http://schemas.openxmlformats.org/wordprocessingml/2006/main" xmlns:w14="http://schemas.microsoft.com/office/word/2010/wordml" xmlns:w15="http://schemas.microsoft.com/office/word/2012/wordml" xmlns:w16cex="http://schemas.microsoft.com/office/word/2018/wordml/cex" xmlns:w16cid="http://schemas.microsoft.com/office/word/2016/wordml/cid" xmlns:w16="http://schemas.microsoft.com/office/word/2018/wordml" xmlns:w16se="http://schemas.microsoft.com/office/word/2015/wordml/symex" xmlns:wpg="http://schemas.microsoft.com/office/word/2010/wordprocessingGroup" xmlns:wpi="http://schemas.microsoft.com/office/word/2010/wordprocessingInk" xmlns:wne="http://schemas.microsoft.com/office/word/2006/wordml" xmlns:wps="http://schemas.microsoft.com/office/word/2010/wordprocessingShape" mc:Ignorable="w14 w15 w16se w16cid w16 w16cex wp14">
   <w:abstractNum w:abstractNumId="0" w15:restartNumberingAfterBreak="0">
+    <w:nsid w:val="122559FF"/>
+    <w:multiLevelType w:val="hybridMultilevel"/>
+    <w:tmpl w:val="C7547AE6"/>
+    <w:lvl w:ilvl="0" w:tplc="04090001">
+      <w:start w:val="1"/>
+      <w:numFmt w:val="bullet"/>
+      <w:lvlText w:val=""/>
+      <w:lvlJc w:val="left"/>
+      <w:pPr>
+        <w:ind w:left="1440" w:hanging="360"/>
+      </w:pPr>
+      <w:rPr>
+        <w:rFonts w:ascii="Symbol" w:hAnsi="Symbol" w:hint="default"/>
+      </w:rPr>
+    </w:lvl>
+    <w:lvl w:ilvl="1" w:tplc="04090003" w:tentative="1">
+      <w:start w:val="1"/>
+      <w:numFmt w:val="bullet"/>
+      <w:lvlText w:val="o"/>
+      <w:lvlJc w:val="left"/>
+      <w:pPr>
+        <w:ind w:left="2160" w:hanging="360"/>
+      </w:pPr>
+      <w:rPr>
+        <w:rFonts w:ascii="Courier New" w:hAnsi="Courier New" w:cs="Courier New" w:hint="default"/>
+      </w:rPr>
+    </w:lvl>
+    <w:lvl w:ilvl="2" w:tplc="04090005" w:tentative="1">
+      <w:start w:val="1"/>
+      <w:numFmt w:val="bullet"/>
+      <w:lvlText w:val=""/>
+      <w:lvlJc w:val="left"/>
+      <w:pPr>
+        <w:ind w:left="2880" w:hanging="360"/>
+      </w:pPr>
+      <w:rPr>
+        <w:rFonts w:ascii="Wingdings" w:hAnsi="Wingdings" w:hint="default"/>
+      </w:rPr>
+    </w:lvl>
+    <w:lvl w:ilvl="3" w:tplc="04090001" w:tentative="1">
+      <w:start w:val="1"/>
+      <w:numFmt w:val="bullet"/>
+      <w:lvlText w:val=""/>
+      <w:lvlJc w:val="left"/>
+      <w:pPr>
+        <w:ind w:left="3600" w:hanging="360"/>
+      </w:pPr>
+      <w:rPr>
+        <w:rFonts w:ascii="Symbol" w:hAnsi="Symbol" w:hint="default"/>
+      </w:rPr>
+    </w:lvl>
+    <w:lvl w:ilvl="4" w:tplc="04090003" w:tentative="1">
+      <w:start w:val="1"/>
+      <w:numFmt w:val="bullet"/>
+      <w:lvlText w:val="o"/>
+      <w:lvlJc w:val="left"/>
+      <w:pPr>
+        <w:ind w:left="4320" w:hanging="360"/>
+      </w:pPr>
+      <w:rPr>
+        <w:rFonts w:ascii="Courier New" w:hAnsi="Courier New" w:cs="Courier New" w:hint="default"/>
+      </w:rPr>
+    </w:lvl>
+    <w:lvl w:ilvl="5" w:tplc="04090005" w:tentative="1">
+      <w:start w:val="1"/>
+      <w:numFmt w:val="bullet"/>
+      <w:lvlText w:val=""/>
+      <w:lvlJc w:val="left"/>
+      <w:pPr>
+        <w:ind w:left="5040" w:hanging="360"/>
+      </w:pPr>
+      <w:rPr>
+        <w:rFonts w:ascii="Wingdings" w:hAnsi="Wingdings" w:hint="default"/>
+      </w:rPr>
+    </w:lvl>
+    <w:lvl w:ilvl="6" w:tplc="04090001" w:tentative="1">
+      <w:start w:val="1"/>
+      <w:numFmt w:val="bullet"/>
+      <w:lvlText w:val=""/>
+      <w:lvlJc w:val="left"/>
+      <w:pPr>
+        <w:ind w:left="5760" w:hanging="360"/>
+      </w:pPr>
+      <w:rPr>
+        <w:rFonts w:ascii="Symbol" w:hAnsi="Symbol" w:hint="default"/>
+      </w:rPr>
+    </w:lvl>
+    <w:lvl w:ilvl="7" w:tplc="04090003" w:tentative="1">
+      <w:start w:val="1"/>
+      <w:numFmt w:val="bullet"/>
+      <w:lvlText w:val="o"/>
+      <w:lvlJc w:val="left"/>
+      <w:pPr>
+        <w:ind w:left="6480" w:hanging="360"/>
+      </w:pPr>
+      <w:rPr>
+        <w:rFonts w:ascii="Courier New" w:hAnsi="Courier New" w:cs="Courier New" w:hint="default"/>
+      </w:rPr>
+    </w:lvl>
+    <w:lvl w:ilvl="8" w:tplc="04090005" w:tentative="1">
+      <w:start w:val="1"/>
+      <w:numFmt w:val="bullet"/>
+      <w:lvlText w:val=""/>
+      <w:lvlJc w:val="left"/>
+      <w:pPr>
+        <w:ind w:left="7200" w:hanging="360"/>
+      </w:pPr>
+      <w:rPr>
+        <w:rFonts w:ascii="Wingdings" w:hAnsi="Wingdings" w:hint="default"/>
+      </w:rPr>
+    </w:lvl>
+  </w:abstractNum>
+  <w:abstractNum w:abstractNumId="1" w15:restartNumberingAfterBreak="0">
     <w:nsid w:val="190A4ACE"/>
     <w:multiLevelType w:val="hybridMultilevel"/>
     <w:tmpl w:val="199A8B48"/>
@@ -1277,7 +1675,7 @@
       </w:rPr>
     </w:lvl>
   </w:abstractNum>
-  <w:abstractNum w:abstractNumId="1" w15:restartNumberingAfterBreak="0">
+  <w:abstractNum w:abstractNumId="2" w15:restartNumberingAfterBreak="0">
     <w:nsid w:val="2F5D4305"/>
     <w:multiLevelType w:val="multilevel"/>
     <w:tmpl w:val="9BDE1E30"/>
@@ -1390,7 +1788,7 @@
       </w:rPr>
     </w:lvl>
   </w:abstractNum>
-  <w:abstractNum w:abstractNumId="2" w15:restartNumberingAfterBreak="0">
+  <w:abstractNum w:abstractNumId="3" w15:restartNumberingAfterBreak="0">
     <w:nsid w:val="3C530A70"/>
     <w:multiLevelType w:val="multilevel"/>
     <w:tmpl w:val="16447556"/>
@@ -1503,7 +1901,7 @@
       </w:rPr>
     </w:lvl>
   </w:abstractNum>
-  <w:abstractNum w:abstractNumId="3" w15:restartNumberingAfterBreak="0">
+  <w:abstractNum w:abstractNumId="4" w15:restartNumberingAfterBreak="0">
     <w:nsid w:val="3ECE250B"/>
     <w:multiLevelType w:val="hybridMultilevel"/>
     <w:tmpl w:val="B64295D2"/>
@@ -1616,7 +2014,7 @@
       </w:rPr>
     </w:lvl>
   </w:abstractNum>
-  <w:abstractNum w:abstractNumId="4" w15:restartNumberingAfterBreak="0">
+  <w:abstractNum w:abstractNumId="5" w15:restartNumberingAfterBreak="0">
     <w:nsid w:val="56B526DC"/>
     <w:multiLevelType w:val="multilevel"/>
     <w:tmpl w:val="F3604AB2"/>
@@ -1729,7 +2127,7 @@
       </w:rPr>
     </w:lvl>
   </w:abstractNum>
-  <w:abstractNum w:abstractNumId="5" w15:restartNumberingAfterBreak="0">
+  <w:abstractNum w:abstractNumId="6" w15:restartNumberingAfterBreak="0">
     <w:nsid w:val="6F6A7910"/>
     <w:multiLevelType w:val="multilevel"/>
     <w:tmpl w:val="7B306FF8"/>
@@ -1842,7 +2240,7 @@
       </w:rPr>
     </w:lvl>
   </w:abstractNum>
-  <w:abstractNum w:abstractNumId="6" w15:restartNumberingAfterBreak="0">
+  <w:abstractNum w:abstractNumId="7" w15:restartNumberingAfterBreak="0">
     <w:nsid w:val="72810130"/>
     <w:multiLevelType w:val="multilevel"/>
     <w:tmpl w:val="7B3AF9F4"/>
@@ -1955,7 +2353,7 @@
       </w:rPr>
     </w:lvl>
   </w:abstractNum>
-  <w:abstractNum w:abstractNumId="7" w15:restartNumberingAfterBreak="0">
+  <w:abstractNum w:abstractNumId="8" w15:restartNumberingAfterBreak="0">
     <w:nsid w:val="79877B75"/>
     <w:multiLevelType w:val="hybridMultilevel"/>
     <w:tmpl w:val="F25EA5AC"/>
@@ -1971,7 +2369,7 @@
         <w:rFonts w:ascii="Symbol" w:hAnsi="Symbol" w:hint="default"/>
       </w:rPr>
     </w:lvl>
-    <w:lvl w:ilvl="1" w:tplc="04090003" w:tentative="1">
+    <w:lvl w:ilvl="1" w:tplc="04090003">
       <w:start w:val="1"/>
       <w:numFmt w:val="bullet"/>
       <w:lvlText w:val="o"/>
@@ -2068,7 +2466,7 @@
       </w:rPr>
     </w:lvl>
   </w:abstractNum>
-  <w:abstractNum w:abstractNumId="8" w15:restartNumberingAfterBreak="0">
+  <w:abstractNum w:abstractNumId="9" w15:restartNumberingAfterBreak="0">
     <w:nsid w:val="7DBE48B1"/>
     <w:multiLevelType w:val="multilevel"/>
     <w:tmpl w:val="0A60694A"/>
@@ -2182,31 +2580,34 @@
     </w:lvl>
   </w:abstractNum>
   <w:num w:numId="1">
+    <w:abstractNumId w:val="2"/>
+  </w:num>
+  <w:num w:numId="2">
+    <w:abstractNumId w:val="3"/>
+  </w:num>
+  <w:num w:numId="3">
+    <w:abstractNumId w:val="9"/>
+  </w:num>
+  <w:num w:numId="4">
+    <w:abstractNumId w:val="5"/>
+  </w:num>
+  <w:num w:numId="5">
+    <w:abstractNumId w:val="6"/>
+  </w:num>
+  <w:num w:numId="6">
+    <w:abstractNumId w:val="7"/>
+  </w:num>
+  <w:num w:numId="7">
     <w:abstractNumId w:val="1"/>
   </w:num>
-  <w:num w:numId="2">
-    <w:abstractNumId w:val="2"/>
-  </w:num>
-  <w:num w:numId="3">
+  <w:num w:numId="8">
     <w:abstractNumId w:val="8"/>
   </w:num>
-  <w:num w:numId="4">
+  <w:num w:numId="9">
     <w:abstractNumId w:val="4"/>
   </w:num>
-  <w:num w:numId="5">
-    <w:abstractNumId w:val="5"/>
-  </w:num>
-  <w:num w:numId="6">
-    <w:abstractNumId w:val="6"/>
-  </w:num>
-  <w:num w:numId="7">
+  <w:num w:numId="10">
     <w:abstractNumId w:val="0"/>
-  </w:num>
-  <w:num w:numId="8">
-    <w:abstractNumId w:val="7"/>
-  </w:num>
-  <w:num w:numId="9">
-    <w:abstractNumId w:val="3"/>
   </w:num>
 </w:numbering>
 </file>

</xml_diff>